<commit_message>
AddConstructor in Print Functionality
</commit_message>
<xml_diff>
--- a/Resources/Template/IncomeSch00Template.docx
+++ b/Resources/Template/IncomeSch00Template.docx
@@ -2945,7 +2945,7 @@
     </w:p>
     <w:tbl>
       <w:tblPr>
-        <w:tblW w:w="11057" w:type="dxa"/>
+        <w:tblW w:w="11085" w:type="dxa"/>
         <w:tblInd w:w="-292" w:type="dxa"/>
         <w:tblBorders>
           <w:top w:val="outset" w:sz="6" w:space="0" w:color="auto"/>
@@ -2960,23 +2960,18 @@
         <w:tblLook w:val="04A0" w:firstRow="1" w:lastRow="0" w:firstColumn="1" w:lastColumn="0" w:noHBand="0" w:noVBand="1"/>
       </w:tblPr>
       <w:tblGrid>
-        <w:gridCol w:w="1417"/>
-        <w:gridCol w:w="776"/>
-        <w:gridCol w:w="889"/>
-        <w:gridCol w:w="1305"/>
-        <w:gridCol w:w="1230"/>
-        <w:gridCol w:w="1905"/>
-        <w:gridCol w:w="200"/>
-        <w:gridCol w:w="1330"/>
-        <w:gridCol w:w="2005"/>
+        <w:gridCol w:w="3580"/>
+        <w:gridCol w:w="1961"/>
+        <w:gridCol w:w="2246"/>
+        <w:gridCol w:w="3298"/>
       </w:tblGrid>
       <w:tr>
         <w:trPr>
-          <w:trHeight w:val="330"/>
+          <w:trHeight w:val="348"/>
         </w:trPr>
         <w:tc>
           <w:tcPr>
-            <w:tcW w:w="4387" w:type="dxa"/>
+            <w:tcW w:w="11085" w:type="dxa"/>
             <w:gridSpan w:val="4"/>
             <w:tcBorders>
               <w:top w:val="single" w:sz="6" w:space="0" w:color="000000"/>
@@ -3002,46 +2997,6 @@
                 <w:szCs w:val="18"/>
               </w:rPr>
               <w:t>[2.1] list of hamlets (only for rural samples with SU formation) </w:t>
-            </w:r>
-            <w:r>
-              <w:rPr>
-                <w:sz w:val="18"/>
-                <w:szCs w:val="18"/>
-                <w:lang w:val="en-IN"/>
-              </w:rPr>
-              <w:t> </w:t>
-            </w:r>
-          </w:p>
-        </w:tc>
-        <w:tc>
-          <w:tcPr>
-            <w:tcW w:w="6670" w:type="dxa"/>
-            <w:gridSpan w:val="5"/>
-            <w:tcBorders>
-              <w:top w:val="single" w:sz="6" w:space="0" w:color="000000"/>
-              <w:left w:val="single" w:sz="6" w:space="0" w:color="000000"/>
-              <w:bottom w:val="single" w:sz="6" w:space="0" w:color="000000"/>
-              <w:right w:val="single" w:sz="6" w:space="0" w:color="000000"/>
-            </w:tcBorders>
-            <w:vAlign w:val="center"/>
-          </w:tcPr>
-          <w:p>
-            <w:pPr>
-              <w:spacing w:after="200" w:line="276" w:lineRule="auto"/>
-              <w:rPr>
-                <w:sz w:val="18"/>
-                <w:szCs w:val="18"/>
-                <w:lang w:val="en-IN"/>
-              </w:rPr>
-            </w:pPr>
-            <w:r>
-              <w:rPr>
-                <w:b/>
-                <w:bCs/>
-                <w:sz w:val="18"/>
-                <w:szCs w:val="18"/>
-              </w:rPr>
-              <w:t>[2.2] list of sub-units (SU) and identification of selected SU</w:t>
             </w:r>
             <w:r>
               <w:rPr>
@@ -3056,11 +3011,11 @@
       </w:tr>
       <w:tr>
         <w:trPr>
-          <w:trHeight w:val="330"/>
+          <w:trHeight w:val="348"/>
         </w:trPr>
         <w:tc>
           <w:tcPr>
-            <w:tcW w:w="1417" w:type="dxa"/>
+            <w:tcW w:w="3580" w:type="dxa"/>
             <w:tcBorders>
               <w:top w:val="single" w:sz="6" w:space="0" w:color="000000"/>
               <w:left w:val="single" w:sz="6" w:space="0" w:color="000000"/>
@@ -3123,7 +3078,7 @@
         </w:tc>
         <w:tc>
           <w:tcPr>
-            <w:tcW w:w="1665" w:type="dxa"/>
+            <w:tcW w:w="4207" w:type="dxa"/>
             <w:gridSpan w:val="2"/>
             <w:tcBorders>
               <w:top w:val="single" w:sz="6" w:space="0" w:color="000000"/>
@@ -3162,7 +3117,7 @@
         </w:tc>
         <w:tc>
           <w:tcPr>
-            <w:tcW w:w="1305" w:type="dxa"/>
+            <w:tcW w:w="3297" w:type="dxa"/>
             <w:tcBorders>
               <w:top w:val="single" w:sz="6" w:space="0" w:color="000000"/>
               <w:left w:val="single" w:sz="6" w:space="0" w:color="000000"/>
@@ -3187,167 +3142,6 @@
                 <w:szCs w:val="18"/>
               </w:rPr>
               <w:t>% of population</w:t>
-            </w:r>
-            <w:r>
-              <w:rPr>
-                <w:sz w:val="18"/>
-                <w:szCs w:val="18"/>
-                <w:lang w:val="en-IN"/>
-              </w:rPr>
-              <w:t> </w:t>
-            </w:r>
-          </w:p>
-        </w:tc>
-        <w:tc>
-          <w:tcPr>
-            <w:tcW w:w="1230" w:type="dxa"/>
-            <w:tcBorders>
-              <w:top w:val="single" w:sz="6" w:space="0" w:color="000000"/>
-              <w:left w:val="single" w:sz="6" w:space="0" w:color="000000"/>
-              <w:bottom w:val="single" w:sz="6" w:space="0" w:color="000000"/>
-              <w:right w:val="single" w:sz="6" w:space="0" w:color="000000"/>
-            </w:tcBorders>
-            <w:vAlign w:val="center"/>
-            <w:hideMark/>
-          </w:tcPr>
-          <w:p>
-            <w:pPr>
-              <w:spacing w:after="200" w:line="276" w:lineRule="auto"/>
-              <w:rPr>
-                <w:sz w:val="18"/>
-                <w:szCs w:val="18"/>
-                <w:lang w:val="en-IN"/>
-              </w:rPr>
-            </w:pPr>
-            <w:r>
-              <w:rPr>
-                <w:sz w:val="18"/>
-                <w:szCs w:val="18"/>
-              </w:rPr>
-              <w:t>serial no. of SU</w:t>
-            </w:r>
-            <w:r>
-              <w:rPr>
-                <w:sz w:val="18"/>
-                <w:szCs w:val="18"/>
-                <w:lang w:val="en-IN"/>
-              </w:rPr>
-              <w:t> </w:t>
-            </w:r>
-          </w:p>
-        </w:tc>
-        <w:tc>
-          <w:tcPr>
-            <w:tcW w:w="1905" w:type="dxa"/>
-            <w:tcBorders>
-              <w:top w:val="single" w:sz="6" w:space="0" w:color="000000"/>
-              <w:left w:val="single" w:sz="6" w:space="0" w:color="000000"/>
-              <w:bottom w:val="single" w:sz="6" w:space="0" w:color="000000"/>
-              <w:right w:val="single" w:sz="6" w:space="0" w:color="000000"/>
-            </w:tcBorders>
-            <w:vAlign w:val="center"/>
-            <w:hideMark/>
-          </w:tcPr>
-          <w:p>
-            <w:pPr>
-              <w:spacing w:after="200" w:line="276" w:lineRule="auto"/>
-              <w:rPr>
-                <w:sz w:val="18"/>
-                <w:szCs w:val="18"/>
-                <w:lang w:val="en-IN"/>
-              </w:rPr>
-            </w:pPr>
-            <w:r>
-              <w:rPr>
-                <w:sz w:val="18"/>
-                <w:szCs w:val="18"/>
-              </w:rPr>
-              <w:t>serial no. of hamlet(s) in the SU (rural only)</w:t>
-            </w:r>
-            <w:r>
-              <w:rPr>
-                <w:sz w:val="18"/>
-                <w:szCs w:val="18"/>
-                <w:lang w:val="en-IN"/>
-              </w:rPr>
-              <w:t> </w:t>
-            </w:r>
-          </w:p>
-        </w:tc>
-        <w:tc>
-          <w:tcPr>
-            <w:tcW w:w="1530" w:type="dxa"/>
-            <w:gridSpan w:val="2"/>
-            <w:tcBorders>
-              <w:top w:val="single" w:sz="6" w:space="0" w:color="000000"/>
-              <w:left w:val="single" w:sz="6" w:space="0" w:color="000000"/>
-              <w:bottom w:val="single" w:sz="6" w:space="0" w:color="000000"/>
-              <w:right w:val="single" w:sz="6" w:space="0" w:color="000000"/>
-            </w:tcBorders>
-            <w:vAlign w:val="center"/>
-            <w:hideMark/>
-          </w:tcPr>
-          <w:p>
-            <w:pPr>
-              <w:spacing w:after="200" w:line="276" w:lineRule="auto"/>
-              <w:rPr>
-                <w:sz w:val="18"/>
-                <w:szCs w:val="18"/>
-                <w:lang w:val="en-IN"/>
-              </w:rPr>
-            </w:pPr>
-            <w:r>
-              <w:rPr>
-                <w:sz w:val="18"/>
-                <w:szCs w:val="18"/>
-              </w:rPr>
-              <w:t>% of population in the SU</w:t>
-            </w:r>
-            <w:r>
-              <w:rPr>
-                <w:sz w:val="18"/>
-                <w:szCs w:val="18"/>
-                <w:lang w:val="en-IN"/>
-              </w:rPr>
-              <w:t> </w:t>
-            </w:r>
-          </w:p>
-        </w:tc>
-        <w:tc>
-          <w:tcPr>
-            <w:tcW w:w="2005" w:type="dxa"/>
-            <w:tcBorders>
-              <w:top w:val="single" w:sz="6" w:space="0" w:color="000000"/>
-              <w:left w:val="single" w:sz="6" w:space="0" w:color="000000"/>
-              <w:bottom w:val="single" w:sz="6" w:space="0" w:color="000000"/>
-              <w:right w:val="single" w:sz="6" w:space="0" w:color="000000"/>
-            </w:tcBorders>
-            <w:vAlign w:val="center"/>
-            <w:hideMark/>
-          </w:tcPr>
-          <w:p>
-            <w:pPr>
-              <w:spacing w:after="200" w:line="276" w:lineRule="auto"/>
-              <w:rPr>
-                <w:sz w:val="18"/>
-                <w:szCs w:val="18"/>
-                <w:lang w:val="en-IN"/>
-              </w:rPr>
-            </w:pPr>
-            <w:r>
-              <w:rPr>
-                <w:sz w:val="18"/>
-                <w:szCs w:val="18"/>
-              </w:rPr>
-              <w:t>selected SU</w:t>
-            </w:r>
-            <w:r>
-              <w:rPr>
-                <w:sz w:val="18"/>
-                <w:szCs w:val="18"/>
-                <w:vertAlign w:val="superscript"/>
-              </w:rPr>
-              <w:t>#</w:t>
             </w:r>
             <w:r>
               <w:rPr>
@@ -3362,11 +3156,11 @@
       </w:tr>
       <w:tr>
         <w:trPr>
-          <w:trHeight w:val="330"/>
+          <w:trHeight w:val="348"/>
         </w:trPr>
         <w:tc>
           <w:tcPr>
-            <w:tcW w:w="1417" w:type="dxa"/>
+            <w:tcW w:w="3580" w:type="dxa"/>
             <w:tcBorders>
               <w:top w:val="single" w:sz="6" w:space="0" w:color="000000"/>
               <w:left w:val="single" w:sz="6" w:space="0" w:color="000000"/>
@@ -3404,7 +3198,7 @@
         </w:tc>
         <w:tc>
           <w:tcPr>
-            <w:tcW w:w="1665" w:type="dxa"/>
+            <w:tcW w:w="4207" w:type="dxa"/>
             <w:gridSpan w:val="2"/>
             <w:tcBorders>
               <w:top w:val="single" w:sz="6" w:space="0" w:color="000000"/>
@@ -3443,7 +3237,7 @@
         </w:tc>
         <w:tc>
           <w:tcPr>
-            <w:tcW w:w="1305" w:type="dxa"/>
+            <w:tcW w:w="3297" w:type="dxa"/>
             <w:tcBorders>
               <w:top w:val="single" w:sz="6" w:space="0" w:color="000000"/>
               <w:left w:val="single" w:sz="6" w:space="0" w:color="000000"/>
@@ -3468,159 +3262,6 @@
                 <w:szCs w:val="18"/>
               </w:rPr>
               <w:t>(3)</w:t>
-            </w:r>
-            <w:r>
-              <w:rPr>
-                <w:sz w:val="18"/>
-                <w:szCs w:val="18"/>
-                <w:lang w:val="en-IN"/>
-              </w:rPr>
-              <w:t> </w:t>
-            </w:r>
-          </w:p>
-        </w:tc>
-        <w:tc>
-          <w:tcPr>
-            <w:tcW w:w="1230" w:type="dxa"/>
-            <w:tcBorders>
-              <w:top w:val="single" w:sz="6" w:space="0" w:color="000000"/>
-              <w:left w:val="single" w:sz="6" w:space="0" w:color="000000"/>
-              <w:bottom w:val="single" w:sz="6" w:space="0" w:color="000000"/>
-              <w:right w:val="single" w:sz="6" w:space="0" w:color="000000"/>
-            </w:tcBorders>
-            <w:vAlign w:val="center"/>
-            <w:hideMark/>
-          </w:tcPr>
-          <w:p>
-            <w:pPr>
-              <w:spacing w:after="200" w:line="276" w:lineRule="auto"/>
-              <w:rPr>
-                <w:sz w:val="18"/>
-                <w:szCs w:val="18"/>
-                <w:lang w:val="en-IN"/>
-              </w:rPr>
-            </w:pPr>
-            <w:r>
-              <w:rPr>
-                <w:sz w:val="18"/>
-                <w:szCs w:val="18"/>
-              </w:rPr>
-              <w:t>(1)</w:t>
-            </w:r>
-            <w:r>
-              <w:rPr>
-                <w:sz w:val="18"/>
-                <w:szCs w:val="18"/>
-                <w:lang w:val="en-IN"/>
-              </w:rPr>
-              <w:t> </w:t>
-            </w:r>
-          </w:p>
-        </w:tc>
-        <w:tc>
-          <w:tcPr>
-            <w:tcW w:w="1905" w:type="dxa"/>
-            <w:tcBorders>
-              <w:top w:val="single" w:sz="6" w:space="0" w:color="000000"/>
-              <w:left w:val="single" w:sz="6" w:space="0" w:color="000000"/>
-              <w:bottom w:val="single" w:sz="6" w:space="0" w:color="000000"/>
-              <w:right w:val="single" w:sz="6" w:space="0" w:color="000000"/>
-            </w:tcBorders>
-            <w:vAlign w:val="center"/>
-            <w:hideMark/>
-          </w:tcPr>
-          <w:p>
-            <w:pPr>
-              <w:spacing w:after="200" w:line="276" w:lineRule="auto"/>
-              <w:rPr>
-                <w:sz w:val="18"/>
-                <w:szCs w:val="18"/>
-                <w:lang w:val="en-IN"/>
-              </w:rPr>
-            </w:pPr>
-            <w:r>
-              <w:rPr>
-                <w:sz w:val="18"/>
-                <w:szCs w:val="18"/>
-              </w:rPr>
-              <w:t>(2)</w:t>
-            </w:r>
-            <w:r>
-              <w:rPr>
-                <w:sz w:val="18"/>
-                <w:szCs w:val="18"/>
-                <w:lang w:val="en-IN"/>
-              </w:rPr>
-              <w:t> </w:t>
-            </w:r>
-          </w:p>
-        </w:tc>
-        <w:tc>
-          <w:tcPr>
-            <w:tcW w:w="1530" w:type="dxa"/>
-            <w:gridSpan w:val="2"/>
-            <w:tcBorders>
-              <w:top w:val="single" w:sz="6" w:space="0" w:color="000000"/>
-              <w:left w:val="single" w:sz="6" w:space="0" w:color="000000"/>
-              <w:bottom w:val="single" w:sz="6" w:space="0" w:color="000000"/>
-              <w:right w:val="single" w:sz="6" w:space="0" w:color="000000"/>
-            </w:tcBorders>
-            <w:vAlign w:val="center"/>
-            <w:hideMark/>
-          </w:tcPr>
-          <w:p>
-            <w:pPr>
-              <w:spacing w:after="200" w:line="276" w:lineRule="auto"/>
-              <w:rPr>
-                <w:sz w:val="18"/>
-                <w:szCs w:val="18"/>
-                <w:lang w:val="en-IN"/>
-              </w:rPr>
-            </w:pPr>
-            <w:r>
-              <w:rPr>
-                <w:sz w:val="18"/>
-                <w:szCs w:val="18"/>
-              </w:rPr>
-              <w:t>(3)</w:t>
-            </w:r>
-            <w:r>
-              <w:rPr>
-                <w:sz w:val="18"/>
-                <w:szCs w:val="18"/>
-                <w:lang w:val="en-IN"/>
-              </w:rPr>
-              <w:t> </w:t>
-            </w:r>
-          </w:p>
-        </w:tc>
-        <w:tc>
-          <w:tcPr>
-            <w:tcW w:w="2005" w:type="dxa"/>
-            <w:tcBorders>
-              <w:top w:val="single" w:sz="6" w:space="0" w:color="000000"/>
-              <w:left w:val="single" w:sz="6" w:space="0" w:color="000000"/>
-              <w:bottom w:val="single" w:sz="6" w:space="0" w:color="000000"/>
-              <w:right w:val="single" w:sz="6" w:space="0" w:color="000000"/>
-            </w:tcBorders>
-            <w:vAlign w:val="center"/>
-            <w:hideMark/>
-          </w:tcPr>
-          <w:p>
-            <w:pPr>
-              <w:spacing w:after="200" w:line="276" w:lineRule="auto"/>
-              <w:rPr>
-                <w:sz w:val="18"/>
-                <w:szCs w:val="18"/>
-                <w:lang w:val="en-IN"/>
-              </w:rPr>
-            </w:pPr>
-            <w:r>
-              <w:rPr>
-                <w:sz w:val="18"/>
-                <w:szCs w:val="18"/>
-              </w:rPr>
-              <w:t>(4)</w:t>
             </w:r>
             <w:r>
               <w:rPr>
@@ -3635,11 +3276,11 @@
       </w:tr>
       <w:tr>
         <w:trPr>
-          <w:trHeight w:val="330"/>
+          <w:trHeight w:val="348"/>
         </w:trPr>
         <w:tc>
           <w:tcPr>
-            <w:tcW w:w="2193" w:type="dxa"/>
+            <w:tcW w:w="5541" w:type="dxa"/>
             <w:gridSpan w:val="2"/>
             <w:tcBorders>
               <w:top w:val="single" w:sz="6" w:space="0" w:color="000000"/>
@@ -3688,7 +3329,7 @@
         </w:tc>
         <w:tc>
           <w:tcPr>
-            <w:tcW w:w="2194" w:type="dxa"/>
+            <w:tcW w:w="5543" w:type="dxa"/>
             <w:gridSpan w:val="2"/>
             <w:tcBorders>
               <w:top w:val="single" w:sz="6" w:space="0" w:color="000000"/>
@@ -3709,9 +3350,416 @@
             </w:pPr>
           </w:p>
         </w:tc>
-        <w:tc>
-          <w:tcPr>
-            <w:tcW w:w="3335" w:type="dxa"/>
+      </w:tr>
+    </w:tbl>
+    <w:p>
+      <w:pPr>
+        <w:spacing w:after="200" w:line="276" w:lineRule="auto"/>
+        <w:rPr>
+          <w:sz w:val="18"/>
+          <w:szCs w:val="18"/>
+        </w:rPr>
+      </w:pPr>
+    </w:p>
+    <w:tbl>
+      <w:tblPr>
+        <w:tblW w:w="11063" w:type="dxa"/>
+        <w:tblInd w:w="-292" w:type="dxa"/>
+        <w:tblBorders>
+          <w:top w:val="outset" w:sz="6" w:space="0" w:color="auto"/>
+          <w:left w:val="outset" w:sz="6" w:space="0" w:color="auto"/>
+          <w:bottom w:val="outset" w:sz="6" w:space="0" w:color="auto"/>
+          <w:right w:val="outset" w:sz="6" w:space="0" w:color="auto"/>
+        </w:tblBorders>
+        <w:tblCellMar>
+          <w:left w:w="0" w:type="dxa"/>
+          <w:right w:w="0" w:type="dxa"/>
+        </w:tblCellMar>
+        <w:tblLook w:val="04A0" w:firstRow="1" w:lastRow="0" w:firstColumn="1" w:lastColumn="0" w:noHBand="0" w:noVBand="1"/>
+      </w:tblPr>
+      <w:tblGrid>
+        <w:gridCol w:w="2040"/>
+        <w:gridCol w:w="3159"/>
+        <w:gridCol w:w="332"/>
+        <w:gridCol w:w="2205"/>
+        <w:gridCol w:w="3327"/>
+      </w:tblGrid>
+      <w:tr>
+        <w:trPr>
+          <w:trHeight w:val="374"/>
+        </w:trPr>
+        <w:tc>
+          <w:tcPr>
+            <w:tcW w:w="11063" w:type="dxa"/>
+            <w:gridSpan w:val="5"/>
+            <w:tcBorders>
+              <w:top w:val="single" w:sz="6" w:space="0" w:color="000000"/>
+              <w:left w:val="single" w:sz="6" w:space="0" w:color="000000"/>
+              <w:bottom w:val="single" w:sz="6" w:space="0" w:color="000000"/>
+              <w:right w:val="single" w:sz="6" w:space="0" w:color="000000"/>
+            </w:tcBorders>
+            <w:vAlign w:val="center"/>
+          </w:tcPr>
+          <w:p>
+            <w:pPr>
+              <w:spacing w:after="200" w:line="276" w:lineRule="auto"/>
+              <w:rPr>
+                <w:sz w:val="18"/>
+                <w:szCs w:val="18"/>
+                <w:lang w:val="en-IN"/>
+              </w:rPr>
+            </w:pPr>
+            <w:r>
+              <w:rPr>
+                <w:b/>
+                <w:bCs/>
+                <w:sz w:val="18"/>
+                <w:szCs w:val="18"/>
+              </w:rPr>
+              <w:t>[2.2] list of sub-units (SU) and identification of selected SU</w:t>
+            </w:r>
+            <w:r>
+              <w:rPr>
+                <w:sz w:val="18"/>
+                <w:szCs w:val="18"/>
+                <w:lang w:val="en-IN"/>
+              </w:rPr>
+              <w:t> </w:t>
+            </w:r>
+          </w:p>
+        </w:tc>
+      </w:tr>
+      <w:tr>
+        <w:trPr>
+          <w:trHeight w:val="374"/>
+        </w:trPr>
+        <w:tc>
+          <w:tcPr>
+            <w:tcW w:w="2040" w:type="dxa"/>
+            <w:tcBorders>
+              <w:top w:val="single" w:sz="6" w:space="0" w:color="000000"/>
+              <w:left w:val="single" w:sz="6" w:space="0" w:color="000000"/>
+              <w:bottom w:val="single" w:sz="6" w:space="0" w:color="000000"/>
+              <w:right w:val="single" w:sz="6" w:space="0" w:color="000000"/>
+            </w:tcBorders>
+            <w:vAlign w:val="center"/>
+            <w:hideMark/>
+          </w:tcPr>
+          <w:p>
+            <w:pPr>
+              <w:spacing w:after="200" w:line="276" w:lineRule="auto"/>
+              <w:rPr>
+                <w:sz w:val="18"/>
+                <w:szCs w:val="18"/>
+                <w:lang w:val="en-IN"/>
+              </w:rPr>
+            </w:pPr>
+            <w:r>
+              <w:rPr>
+                <w:sz w:val="18"/>
+                <w:szCs w:val="18"/>
+              </w:rPr>
+              <w:t>serial no. of SU</w:t>
+            </w:r>
+            <w:r>
+              <w:rPr>
+                <w:sz w:val="18"/>
+                <w:szCs w:val="18"/>
+                <w:lang w:val="en-IN"/>
+              </w:rPr>
+              <w:t> </w:t>
+            </w:r>
+          </w:p>
+        </w:tc>
+        <w:tc>
+          <w:tcPr>
+            <w:tcW w:w="3159" w:type="dxa"/>
+            <w:tcBorders>
+              <w:top w:val="single" w:sz="6" w:space="0" w:color="000000"/>
+              <w:left w:val="single" w:sz="6" w:space="0" w:color="000000"/>
+              <w:bottom w:val="single" w:sz="6" w:space="0" w:color="000000"/>
+              <w:right w:val="single" w:sz="6" w:space="0" w:color="000000"/>
+            </w:tcBorders>
+            <w:vAlign w:val="center"/>
+            <w:hideMark/>
+          </w:tcPr>
+          <w:p>
+            <w:pPr>
+              <w:spacing w:after="200" w:line="276" w:lineRule="auto"/>
+              <w:rPr>
+                <w:sz w:val="18"/>
+                <w:szCs w:val="18"/>
+                <w:lang w:val="en-IN"/>
+              </w:rPr>
+            </w:pPr>
+            <w:r>
+              <w:rPr>
+                <w:sz w:val="18"/>
+                <w:szCs w:val="18"/>
+              </w:rPr>
+              <w:t>serial no. of hamlet(s) in the SU (rural only)</w:t>
+            </w:r>
+            <w:r>
+              <w:rPr>
+                <w:sz w:val="18"/>
+                <w:szCs w:val="18"/>
+                <w:lang w:val="en-IN"/>
+              </w:rPr>
+              <w:t> </w:t>
+            </w:r>
+          </w:p>
+        </w:tc>
+        <w:tc>
+          <w:tcPr>
+            <w:tcW w:w="2537" w:type="dxa"/>
+            <w:gridSpan w:val="2"/>
+            <w:tcBorders>
+              <w:top w:val="single" w:sz="6" w:space="0" w:color="000000"/>
+              <w:left w:val="single" w:sz="6" w:space="0" w:color="000000"/>
+              <w:bottom w:val="single" w:sz="6" w:space="0" w:color="000000"/>
+              <w:right w:val="single" w:sz="6" w:space="0" w:color="000000"/>
+            </w:tcBorders>
+            <w:vAlign w:val="center"/>
+            <w:hideMark/>
+          </w:tcPr>
+          <w:p>
+            <w:pPr>
+              <w:spacing w:after="200" w:line="276" w:lineRule="auto"/>
+              <w:rPr>
+                <w:sz w:val="18"/>
+                <w:szCs w:val="18"/>
+                <w:lang w:val="en-IN"/>
+              </w:rPr>
+            </w:pPr>
+            <w:r>
+              <w:rPr>
+                <w:sz w:val="18"/>
+                <w:szCs w:val="18"/>
+              </w:rPr>
+              <w:t>% of population in the SU</w:t>
+            </w:r>
+            <w:r>
+              <w:rPr>
+                <w:sz w:val="18"/>
+                <w:szCs w:val="18"/>
+                <w:lang w:val="en-IN"/>
+              </w:rPr>
+              <w:t> </w:t>
+            </w:r>
+          </w:p>
+        </w:tc>
+        <w:tc>
+          <w:tcPr>
+            <w:tcW w:w="3325" w:type="dxa"/>
+            <w:tcBorders>
+              <w:top w:val="single" w:sz="6" w:space="0" w:color="000000"/>
+              <w:left w:val="single" w:sz="6" w:space="0" w:color="000000"/>
+              <w:bottom w:val="single" w:sz="6" w:space="0" w:color="000000"/>
+              <w:right w:val="single" w:sz="6" w:space="0" w:color="000000"/>
+            </w:tcBorders>
+            <w:vAlign w:val="center"/>
+            <w:hideMark/>
+          </w:tcPr>
+          <w:p>
+            <w:pPr>
+              <w:spacing w:after="200" w:line="276" w:lineRule="auto"/>
+              <w:rPr>
+                <w:sz w:val="18"/>
+                <w:szCs w:val="18"/>
+                <w:lang w:val="en-IN"/>
+              </w:rPr>
+            </w:pPr>
+            <w:r>
+              <w:rPr>
+                <w:sz w:val="18"/>
+                <w:szCs w:val="18"/>
+              </w:rPr>
+              <w:t>selected SU</w:t>
+            </w:r>
+            <w:r>
+              <w:rPr>
+                <w:sz w:val="18"/>
+                <w:szCs w:val="18"/>
+                <w:vertAlign w:val="superscript"/>
+              </w:rPr>
+              <w:t>#</w:t>
+            </w:r>
+            <w:r>
+              <w:rPr>
+                <w:sz w:val="18"/>
+                <w:szCs w:val="18"/>
+                <w:lang w:val="en-IN"/>
+              </w:rPr>
+              <w:t> </w:t>
+            </w:r>
+          </w:p>
+        </w:tc>
+      </w:tr>
+      <w:tr>
+        <w:trPr>
+          <w:trHeight w:val="374"/>
+        </w:trPr>
+        <w:tc>
+          <w:tcPr>
+            <w:tcW w:w="2040" w:type="dxa"/>
+            <w:tcBorders>
+              <w:top w:val="single" w:sz="6" w:space="0" w:color="000000"/>
+              <w:left w:val="single" w:sz="6" w:space="0" w:color="000000"/>
+              <w:bottom w:val="single" w:sz="6" w:space="0" w:color="000000"/>
+              <w:right w:val="single" w:sz="6" w:space="0" w:color="000000"/>
+            </w:tcBorders>
+            <w:vAlign w:val="center"/>
+            <w:hideMark/>
+          </w:tcPr>
+          <w:p>
+            <w:pPr>
+              <w:spacing w:after="200" w:line="276" w:lineRule="auto"/>
+              <w:rPr>
+                <w:sz w:val="18"/>
+                <w:szCs w:val="18"/>
+                <w:lang w:val="en-IN"/>
+              </w:rPr>
+            </w:pPr>
+            <w:r>
+              <w:rPr>
+                <w:sz w:val="18"/>
+                <w:szCs w:val="18"/>
+              </w:rPr>
+              <w:t>(1)</w:t>
+            </w:r>
+            <w:r>
+              <w:rPr>
+                <w:sz w:val="18"/>
+                <w:szCs w:val="18"/>
+                <w:lang w:val="en-IN"/>
+              </w:rPr>
+              <w:t> </w:t>
+            </w:r>
+          </w:p>
+        </w:tc>
+        <w:tc>
+          <w:tcPr>
+            <w:tcW w:w="3159" w:type="dxa"/>
+            <w:tcBorders>
+              <w:top w:val="single" w:sz="6" w:space="0" w:color="000000"/>
+              <w:left w:val="single" w:sz="6" w:space="0" w:color="000000"/>
+              <w:bottom w:val="single" w:sz="6" w:space="0" w:color="000000"/>
+              <w:right w:val="single" w:sz="6" w:space="0" w:color="000000"/>
+            </w:tcBorders>
+            <w:vAlign w:val="center"/>
+            <w:hideMark/>
+          </w:tcPr>
+          <w:p>
+            <w:pPr>
+              <w:spacing w:after="200" w:line="276" w:lineRule="auto"/>
+              <w:rPr>
+                <w:sz w:val="18"/>
+                <w:szCs w:val="18"/>
+                <w:lang w:val="en-IN"/>
+              </w:rPr>
+            </w:pPr>
+            <w:r>
+              <w:rPr>
+                <w:sz w:val="18"/>
+                <w:szCs w:val="18"/>
+              </w:rPr>
+              <w:t>(2)</w:t>
+            </w:r>
+            <w:r>
+              <w:rPr>
+                <w:sz w:val="18"/>
+                <w:szCs w:val="18"/>
+                <w:lang w:val="en-IN"/>
+              </w:rPr>
+              <w:t> </w:t>
+            </w:r>
+          </w:p>
+        </w:tc>
+        <w:tc>
+          <w:tcPr>
+            <w:tcW w:w="2537" w:type="dxa"/>
+            <w:gridSpan w:val="2"/>
+            <w:tcBorders>
+              <w:top w:val="single" w:sz="6" w:space="0" w:color="000000"/>
+              <w:left w:val="single" w:sz="6" w:space="0" w:color="000000"/>
+              <w:bottom w:val="single" w:sz="6" w:space="0" w:color="000000"/>
+              <w:right w:val="single" w:sz="6" w:space="0" w:color="000000"/>
+            </w:tcBorders>
+            <w:vAlign w:val="center"/>
+            <w:hideMark/>
+          </w:tcPr>
+          <w:p>
+            <w:pPr>
+              <w:spacing w:after="200" w:line="276" w:lineRule="auto"/>
+              <w:rPr>
+                <w:sz w:val="18"/>
+                <w:szCs w:val="18"/>
+                <w:lang w:val="en-IN"/>
+              </w:rPr>
+            </w:pPr>
+            <w:r>
+              <w:rPr>
+                <w:sz w:val="18"/>
+                <w:szCs w:val="18"/>
+              </w:rPr>
+              <w:t>(3)</w:t>
+            </w:r>
+            <w:r>
+              <w:rPr>
+                <w:sz w:val="18"/>
+                <w:szCs w:val="18"/>
+                <w:lang w:val="en-IN"/>
+              </w:rPr>
+              <w:t> </w:t>
+            </w:r>
+          </w:p>
+        </w:tc>
+        <w:tc>
+          <w:tcPr>
+            <w:tcW w:w="3325" w:type="dxa"/>
+            <w:tcBorders>
+              <w:top w:val="single" w:sz="6" w:space="0" w:color="000000"/>
+              <w:left w:val="single" w:sz="6" w:space="0" w:color="000000"/>
+              <w:bottom w:val="single" w:sz="6" w:space="0" w:color="000000"/>
+              <w:right w:val="single" w:sz="6" w:space="0" w:color="000000"/>
+            </w:tcBorders>
+            <w:vAlign w:val="center"/>
+            <w:hideMark/>
+          </w:tcPr>
+          <w:p>
+            <w:pPr>
+              <w:spacing w:after="200" w:line="276" w:lineRule="auto"/>
+              <w:rPr>
+                <w:sz w:val="18"/>
+                <w:szCs w:val="18"/>
+                <w:lang w:val="en-IN"/>
+              </w:rPr>
+            </w:pPr>
+            <w:r>
+              <w:rPr>
+                <w:sz w:val="18"/>
+                <w:szCs w:val="18"/>
+              </w:rPr>
+              <w:t>(4)</w:t>
+            </w:r>
+            <w:r>
+              <w:rPr>
+                <w:sz w:val="18"/>
+                <w:szCs w:val="18"/>
+                <w:lang w:val="en-IN"/>
+              </w:rPr>
+              <w:t> </w:t>
+            </w:r>
+          </w:p>
+        </w:tc>
+      </w:tr>
+      <w:tr>
+        <w:trPr>
+          <w:trHeight w:val="374"/>
+        </w:trPr>
+        <w:tc>
+          <w:tcPr>
+            <w:tcW w:w="5531" w:type="dxa"/>
             <w:gridSpan w:val="3"/>
             <w:tcBorders>
               <w:top w:val="single" w:sz="6" w:space="0" w:color="000000"/>
@@ -3752,7 +3800,7 @@
         </w:tc>
         <w:tc>
           <w:tcPr>
-            <w:tcW w:w="3335" w:type="dxa"/>
+            <w:tcW w:w="5531" w:type="dxa"/>
             <w:gridSpan w:val="2"/>
             <w:tcBorders>
               <w:top w:val="single" w:sz="6" w:space="0" w:color="000000"/>
@@ -4487,16 +4535,6 @@
               </w:rPr>
               <w:t> </w:t>
             </w:r>
-          </w:p>
-          <w:p>
-            <w:pPr>
-              <w:spacing w:after="200" w:line="276" w:lineRule="auto"/>
-              <w:rPr>
-                <w:sz w:val="18"/>
-                <w:szCs w:val="18"/>
-                <w:lang w:val="en-IN"/>
-              </w:rPr>
-            </w:pPr>
             <w:r>
               <w:rPr>
                 <w:b/>
@@ -4504,34 +4542,7 @@
                 <w:sz w:val="18"/>
                 <w:szCs w:val="18"/>
               </w:rPr>
-              <w:t>SU no. =                                                              D</w:t>
-            </w:r>
-            <w:r>
-              <w:rPr>
-                <w:b/>
-                <w:bCs/>
-                <w:sz w:val="18"/>
-                <w:szCs w:val="18"/>
-                <w:vertAlign w:val="subscript"/>
-              </w:rPr>
-              <w:t>1 </w:t>
-            </w:r>
-            <w:r>
-              <w:rPr>
-                <w:b/>
-                <w:bCs/>
-                <w:sz w:val="18"/>
-                <w:szCs w:val="18"/>
-              </w:rPr>
-              <w:t>=                                                 R=</w:t>
-            </w:r>
-            <w:r>
-              <w:rPr>
-                <w:sz w:val="18"/>
-                <w:szCs w:val="18"/>
-                <w:lang w:val="en-IN"/>
-              </w:rPr>
-              <w:t> </w:t>
+              <w:t>                                                                                                  </w:t>
             </w:r>
           </w:p>
         </w:tc>
@@ -5176,7 +5187,6 @@
                 <w:sz w:val="18"/>
                 <w:szCs w:val="18"/>
               </w:rPr>
-              <w:lastRenderedPageBreak/>
               <w:t>serial no. of row</w:t>
             </w:r>
             <w:r>
@@ -6103,309 +6113,6 @@
           </w:p>
         </w:tc>
       </w:tr>
-      <w:tr>
-        <w:trPr>
-          <w:trHeight w:val="225"/>
-        </w:trPr>
-        <w:tc>
-          <w:tcPr>
-            <w:tcW w:w="590" w:type="dxa"/>
-            <w:tcBorders>
-              <w:top w:val="single" w:sz="6" w:space="0" w:color="auto"/>
-              <w:left w:val="single" w:sz="6" w:space="0" w:color="auto"/>
-              <w:bottom w:val="single" w:sz="6" w:space="0" w:color="auto"/>
-              <w:right w:val="single" w:sz="6" w:space="0" w:color="auto"/>
-            </w:tcBorders>
-            <w:vAlign w:val="center"/>
-          </w:tcPr>
-          <w:p>
-            <w:pPr>
-              <w:spacing w:after="200" w:line="276" w:lineRule="auto"/>
-              <w:rPr>
-                <w:sz w:val="18"/>
-                <w:szCs w:val="18"/>
-              </w:rPr>
-            </w:pPr>
-          </w:p>
-        </w:tc>
-        <w:tc>
-          <w:tcPr>
-            <w:tcW w:w="533" w:type="dxa"/>
-            <w:tcBorders>
-              <w:top w:val="single" w:sz="6" w:space="0" w:color="auto"/>
-              <w:left w:val="single" w:sz="6" w:space="0" w:color="auto"/>
-              <w:bottom w:val="single" w:sz="6" w:space="0" w:color="auto"/>
-              <w:right w:val="single" w:sz="6" w:space="0" w:color="auto"/>
-            </w:tcBorders>
-            <w:vAlign w:val="center"/>
-          </w:tcPr>
-          <w:p>
-            <w:pPr>
-              <w:spacing w:after="200" w:line="276" w:lineRule="auto"/>
-              <w:rPr>
-                <w:sz w:val="18"/>
-                <w:szCs w:val="18"/>
-              </w:rPr>
-            </w:pPr>
-          </w:p>
-        </w:tc>
-        <w:tc>
-          <w:tcPr>
-            <w:tcW w:w="668" w:type="dxa"/>
-            <w:tcBorders>
-              <w:top w:val="single" w:sz="6" w:space="0" w:color="auto"/>
-              <w:left w:val="single" w:sz="6" w:space="0" w:color="auto"/>
-              <w:bottom w:val="single" w:sz="6" w:space="0" w:color="auto"/>
-              <w:right w:val="single" w:sz="6" w:space="0" w:color="auto"/>
-            </w:tcBorders>
-            <w:vAlign w:val="center"/>
-          </w:tcPr>
-          <w:p>
-            <w:pPr>
-              <w:spacing w:after="200" w:line="276" w:lineRule="auto"/>
-              <w:rPr>
-                <w:sz w:val="18"/>
-                <w:szCs w:val="18"/>
-              </w:rPr>
-            </w:pPr>
-          </w:p>
-        </w:tc>
-        <w:tc>
-          <w:tcPr>
-            <w:tcW w:w="659" w:type="dxa"/>
-            <w:tcBorders>
-              <w:top w:val="single" w:sz="6" w:space="0" w:color="auto"/>
-              <w:left w:val="single" w:sz="6" w:space="0" w:color="auto"/>
-              <w:bottom w:val="single" w:sz="6" w:space="0" w:color="auto"/>
-              <w:right w:val="single" w:sz="6" w:space="0" w:color="auto"/>
-            </w:tcBorders>
-            <w:vAlign w:val="center"/>
-          </w:tcPr>
-          <w:p>
-            <w:pPr>
-              <w:spacing w:after="200" w:line="276" w:lineRule="auto"/>
-              <w:rPr>
-                <w:sz w:val="18"/>
-                <w:szCs w:val="18"/>
-              </w:rPr>
-            </w:pPr>
-          </w:p>
-        </w:tc>
-        <w:tc>
-          <w:tcPr>
-            <w:tcW w:w="698" w:type="dxa"/>
-            <w:tcBorders>
-              <w:top w:val="single" w:sz="6" w:space="0" w:color="auto"/>
-              <w:left w:val="single" w:sz="6" w:space="0" w:color="auto"/>
-              <w:bottom w:val="single" w:sz="6" w:space="0" w:color="auto"/>
-              <w:right w:val="single" w:sz="6" w:space="0" w:color="auto"/>
-            </w:tcBorders>
-            <w:vAlign w:val="center"/>
-          </w:tcPr>
-          <w:p>
-            <w:pPr>
-              <w:spacing w:after="200" w:line="276" w:lineRule="auto"/>
-              <w:rPr>
-                <w:sz w:val="18"/>
-                <w:szCs w:val="18"/>
-              </w:rPr>
-            </w:pPr>
-          </w:p>
-        </w:tc>
-        <w:tc>
-          <w:tcPr>
-            <w:tcW w:w="659" w:type="dxa"/>
-            <w:tcBorders>
-              <w:top w:val="single" w:sz="6" w:space="0" w:color="auto"/>
-              <w:left w:val="single" w:sz="6" w:space="0" w:color="auto"/>
-              <w:bottom w:val="single" w:sz="6" w:space="0" w:color="auto"/>
-              <w:right w:val="single" w:sz="6" w:space="0" w:color="auto"/>
-            </w:tcBorders>
-            <w:vAlign w:val="center"/>
-          </w:tcPr>
-          <w:p>
-            <w:pPr>
-              <w:spacing w:after="200" w:line="276" w:lineRule="auto"/>
-              <w:rPr>
-                <w:sz w:val="18"/>
-                <w:szCs w:val="18"/>
-              </w:rPr>
-            </w:pPr>
-          </w:p>
-        </w:tc>
-        <w:tc>
-          <w:tcPr>
-            <w:tcW w:w="1014" w:type="dxa"/>
-            <w:tcBorders>
-              <w:top w:val="single" w:sz="6" w:space="0" w:color="auto"/>
-              <w:left w:val="single" w:sz="6" w:space="0" w:color="auto"/>
-              <w:bottom w:val="single" w:sz="6" w:space="0" w:color="auto"/>
-              <w:right w:val="single" w:sz="6" w:space="0" w:color="auto"/>
-            </w:tcBorders>
-            <w:vAlign w:val="center"/>
-          </w:tcPr>
-          <w:p>
-            <w:pPr>
-              <w:spacing w:after="200" w:line="276" w:lineRule="auto"/>
-              <w:rPr>
-                <w:sz w:val="18"/>
-                <w:szCs w:val="18"/>
-              </w:rPr>
-            </w:pPr>
-          </w:p>
-        </w:tc>
-        <w:tc>
-          <w:tcPr>
-            <w:tcW w:w="687" w:type="dxa"/>
-            <w:tcBorders>
-              <w:top w:val="single" w:sz="6" w:space="0" w:color="auto"/>
-              <w:left w:val="single" w:sz="6" w:space="0" w:color="auto"/>
-              <w:bottom w:val="single" w:sz="6" w:space="0" w:color="auto"/>
-              <w:right w:val="single" w:sz="6" w:space="0" w:color="auto"/>
-            </w:tcBorders>
-            <w:vAlign w:val="center"/>
-          </w:tcPr>
-          <w:p>
-            <w:pPr>
-              <w:spacing w:after="200" w:line="276" w:lineRule="auto"/>
-              <w:rPr>
-                <w:sz w:val="18"/>
-                <w:szCs w:val="18"/>
-              </w:rPr>
-            </w:pPr>
-          </w:p>
-        </w:tc>
-        <w:tc>
-          <w:tcPr>
-            <w:tcW w:w="1297" w:type="dxa"/>
-            <w:tcBorders>
-              <w:top w:val="single" w:sz="6" w:space="0" w:color="auto"/>
-              <w:left w:val="single" w:sz="6" w:space="0" w:color="auto"/>
-              <w:bottom w:val="single" w:sz="6" w:space="0" w:color="auto"/>
-              <w:right w:val="single" w:sz="6" w:space="0" w:color="auto"/>
-            </w:tcBorders>
-            <w:vAlign w:val="center"/>
-          </w:tcPr>
-          <w:p>
-            <w:pPr>
-              <w:spacing w:after="200" w:line="276" w:lineRule="auto"/>
-              <w:rPr>
-                <w:sz w:val="18"/>
-                <w:szCs w:val="18"/>
-              </w:rPr>
-            </w:pPr>
-          </w:p>
-        </w:tc>
-        <w:tc>
-          <w:tcPr>
-            <w:tcW w:w="1875" w:type="dxa"/>
-            <w:tcBorders>
-              <w:top w:val="single" w:sz="6" w:space="0" w:color="auto"/>
-              <w:left w:val="single" w:sz="6" w:space="0" w:color="auto"/>
-              <w:bottom w:val="single" w:sz="6" w:space="0" w:color="auto"/>
-              <w:right w:val="single" w:sz="6" w:space="0" w:color="auto"/>
-            </w:tcBorders>
-            <w:vAlign w:val="center"/>
-          </w:tcPr>
-          <w:p>
-            <w:pPr>
-              <w:spacing w:after="200" w:line="276" w:lineRule="auto"/>
-              <w:rPr>
-                <w:sz w:val="18"/>
-                <w:szCs w:val="18"/>
-              </w:rPr>
-            </w:pPr>
-          </w:p>
-        </w:tc>
-        <w:tc>
-          <w:tcPr>
-            <w:tcW w:w="589" w:type="dxa"/>
-            <w:tcBorders>
-              <w:top w:val="single" w:sz="6" w:space="0" w:color="auto"/>
-              <w:left w:val="single" w:sz="6" w:space="0" w:color="auto"/>
-              <w:bottom w:val="single" w:sz="6" w:space="0" w:color="auto"/>
-              <w:right w:val="single" w:sz="6" w:space="0" w:color="auto"/>
-            </w:tcBorders>
-            <w:vAlign w:val="center"/>
-          </w:tcPr>
-          <w:p>
-            <w:pPr>
-              <w:spacing w:after="200" w:line="276" w:lineRule="auto"/>
-              <w:rPr>
-                <w:sz w:val="18"/>
-                <w:szCs w:val="18"/>
-              </w:rPr>
-            </w:pPr>
-          </w:p>
-        </w:tc>
-        <w:tc>
-          <w:tcPr>
-            <w:tcW w:w="1930" w:type="dxa"/>
-            <w:tcBorders>
-              <w:top w:val="single" w:sz="6" w:space="0" w:color="auto"/>
-              <w:left w:val="single" w:sz="6" w:space="0" w:color="auto"/>
-              <w:bottom w:val="single" w:sz="6" w:space="0" w:color="auto"/>
-              <w:right w:val="single" w:sz="6" w:space="0" w:color="auto"/>
-            </w:tcBorders>
-            <w:vAlign w:val="center"/>
-          </w:tcPr>
-          <w:p>
-            <w:pPr>
-              <w:spacing w:after="200" w:line="276" w:lineRule="auto"/>
-              <w:rPr>
-                <w:sz w:val="18"/>
-                <w:szCs w:val="18"/>
-              </w:rPr>
-            </w:pPr>
-          </w:p>
-        </w:tc>
-      </w:tr>
-      <w:tr>
-        <w:trPr>
-          <w:trHeight w:val="225"/>
-        </w:trPr>
-        <w:tc>
-          <w:tcPr>
-            <w:tcW w:w="11199" w:type="dxa"/>
-            <w:gridSpan w:val="12"/>
-            <w:tcBorders>
-              <w:top w:val="single" w:sz="6" w:space="0" w:color="auto"/>
-              <w:left w:val="single" w:sz="6" w:space="0" w:color="auto"/>
-              <w:bottom w:val="single" w:sz="6" w:space="0" w:color="auto"/>
-              <w:right w:val="single" w:sz="6" w:space="0" w:color="auto"/>
-            </w:tcBorders>
-            <w:vAlign w:val="center"/>
-            <w:hideMark/>
-          </w:tcPr>
-          <w:p>
-            <w:pPr>
-              <w:spacing w:after="200" w:line="276" w:lineRule="auto"/>
-              <w:rPr>
-                <w:sz w:val="18"/>
-                <w:szCs w:val="18"/>
-                <w:lang w:val="en-IN"/>
-              </w:rPr>
-            </w:pPr>
-            <w:r>
-              <w:rPr>
-                <w:b/>
-                <w:bCs/>
-                <w:sz w:val="18"/>
-                <w:szCs w:val="18"/>
-              </w:rPr>
-              <w:t>Remarks - </w:t>
-            </w:r>
-            <w:r>
-              <w:rPr>
-                <w:sz w:val="18"/>
-                <w:szCs w:val="18"/>
-                <w:lang w:val="en-IN"/>
-              </w:rPr>
-              <w:t> </w:t>
-            </w:r>
-          </w:p>
-        </w:tc>
-      </w:tr>
     </w:tbl>
     <w:p>
       <w:pPr>
@@ -6416,6 +6123,66 @@
         </w:rPr>
       </w:pPr>
     </w:p>
+    <w:tbl>
+      <w:tblPr>
+        <w:tblStyle w:val="TableGrid"/>
+        <w:tblW w:w="11199" w:type="dxa"/>
+        <w:tblInd w:w="-431" w:type="dxa"/>
+        <w:tblLook w:val="04A0" w:firstRow="1" w:lastRow="0" w:firstColumn="1" w:lastColumn="0" w:noHBand="0" w:noVBand="1"/>
+      </w:tblPr>
+      <w:tblGrid>
+        <w:gridCol w:w="5659"/>
+        <w:gridCol w:w="5540"/>
+      </w:tblGrid>
+      <w:tr>
+        <w:tc>
+          <w:tcPr>
+            <w:tcW w:w="5659" w:type="dxa"/>
+          </w:tcPr>
+          <w:p>
+            <w:pPr>
+              <w:spacing w:after="200" w:line="276" w:lineRule="auto"/>
+              <w:rPr>
+                <w:sz w:val="18"/>
+                <w:szCs w:val="18"/>
+              </w:rPr>
+            </w:pPr>
+            <w:r>
+              <w:rPr>
+                <w:sz w:val="18"/>
+                <w:szCs w:val="18"/>
+                <w:lang w:val="en-IN"/>
+              </w:rPr>
+              <w:t>[</w:t>
+            </w:r>
+            <w:proofErr w:type="gramStart"/>
+            <w:r>
+              <w:rPr>
+                <w:sz w:val="18"/>
+                <w:szCs w:val="18"/>
+                <w:lang w:val="en-IN"/>
+              </w:rPr>
+              <w:t>7]Remarks</w:t>
+            </w:r>
+            <w:proofErr w:type="gramEnd"/>
+          </w:p>
+        </w:tc>
+        <w:tc>
+          <w:tcPr>
+            <w:tcW w:w="5540" w:type="dxa"/>
+          </w:tcPr>
+          <w:p>
+            <w:pPr>
+              <w:spacing w:after="200" w:line="276" w:lineRule="auto"/>
+              <w:rPr>
+                <w:sz w:val="18"/>
+                <w:szCs w:val="18"/>
+              </w:rPr>
+            </w:pPr>
+          </w:p>
+        </w:tc>
+      </w:tr>
+    </w:tbl>
     <w:p>
       <w:pPr>
         <w:spacing w:after="200" w:line="276" w:lineRule="auto"/>
@@ -6678,6 +6445,7 @@
                 <w:sz w:val="18"/>
                 <w:szCs w:val="18"/>
               </w:rPr>
+              <w:lastRenderedPageBreak/>
               <w:t>Schedule</w:t>
             </w:r>
             <w:r>
@@ -7001,7 +6769,6 @@
                 <w:szCs w:val="18"/>
                 <w:lang w:val="en-IN"/>
               </w:rPr>
-              <w:lastRenderedPageBreak/>
               <w:t> </w:t>
             </w:r>
           </w:p>
@@ -7032,7 +6799,6 @@
                 <w:sz w:val="18"/>
                 <w:szCs w:val="18"/>
               </w:rPr>
-              <w:lastRenderedPageBreak/>
               <w:t>selected (h)</w:t>
             </w:r>
             <w:r>
@@ -7370,7 +7136,6 @@
                 <w:sz w:val="18"/>
                 <w:szCs w:val="18"/>
               </w:rPr>
-              <w:lastRenderedPageBreak/>
               <w:t>[col. 6+ col.7]</w:t>
             </w:r>
             <w:r>
@@ -15069,7 +14834,7 @@
   <w:style w:type="paragraph" w:default="1" w:styleId="Normal">
     <w:name w:val="Normal"/>
     <w:qFormat/>
-    <w:rsid w:val="004F3F39"/>
+    <w:rsid w:val="00985AA5"/>
     <w:pPr>
       <w:spacing w:after="0" w:line="240" w:lineRule="auto"/>
     </w:pPr>

</xml_diff>

<commit_message>
Do some changes Add a button for Sch00
</commit_message>
<xml_diff>
--- a/Resources/Template/IncomeSch00Template.docx
+++ b/Resources/Template/IncomeSch00Template.docx
@@ -2782,6 +2782,83 @@
               </w:rPr>
               <w:t> </w:t>
             </w:r>
+          </w:p>
+        </w:tc>
+      </w:tr>
+      <w:tr>
+        <w:trPr>
+          <w:trHeight w:val="330"/>
+        </w:trPr>
+        <w:tc>
+          <w:tcPr>
+            <w:tcW w:w="1129" w:type="dxa"/>
+            <w:tcBorders>
+              <w:top w:val="single" w:sz="6" w:space="0" w:color="000000"/>
+              <w:left w:val="single" w:sz="6" w:space="0" w:color="000000"/>
+              <w:bottom w:val="single" w:sz="6" w:space="0" w:color="000000"/>
+              <w:right w:val="single" w:sz="6" w:space="0" w:color="000000"/>
+            </w:tcBorders>
+            <w:vAlign w:val="center"/>
+          </w:tcPr>
+          <w:p>
+            <w:pPr>
+              <w:jc w:val="both"/>
+              <w:rPr>
+                <w:b/>
+              </w:rPr>
+            </w:pPr>
+            <w:r>
+              <w:rPr>
+                <w:b/>
+              </w:rPr>
+              <w:t>17.1</w:t>
+            </w:r>
+          </w:p>
+        </w:tc>
+        <w:tc>
+          <w:tcPr>
+            <w:tcW w:w="4568" w:type="dxa"/>
+            <w:tcBorders>
+              <w:top w:val="single" w:sz="6" w:space="0" w:color="000000"/>
+              <w:left w:val="single" w:sz="6" w:space="0" w:color="000000"/>
+              <w:bottom w:val="single" w:sz="6" w:space="0" w:color="000000"/>
+              <w:right w:val="single" w:sz="6" w:space="0" w:color="000000"/>
+            </w:tcBorders>
+            <w:vAlign w:val="center"/>
+          </w:tcPr>
+          <w:p>
+            <w:pPr>
+              <w:jc w:val="both"/>
+              <w:rPr>
+                <w:b/>
+              </w:rPr>
+            </w:pPr>
+            <w:r>
+              <w:rPr>
+                <w:b/>
+              </w:rPr>
+              <w:t>Reason</w:t>
+            </w:r>
+          </w:p>
+        </w:tc>
+        <w:tc>
+          <w:tcPr>
+            <w:tcW w:w="4785" w:type="dxa"/>
+            <w:tcBorders>
+              <w:top w:val="single" w:sz="6" w:space="0" w:color="000000"/>
+              <w:left w:val="single" w:sz="6" w:space="0" w:color="000000"/>
+              <w:bottom w:val="single" w:sz="6" w:space="0" w:color="000000"/>
+              <w:right w:val="single" w:sz="6" w:space="0" w:color="000000"/>
+            </w:tcBorders>
+          </w:tcPr>
+          <w:p>
+            <w:pPr>
+              <w:jc w:val="both"/>
+              <w:rPr>
+                <w:b/>
+                <w:lang w:val="en-IN"/>
+              </w:rPr>
+            </w:pPr>
           </w:p>
         </w:tc>
       </w:tr>

</xml_diff>